<commit_message>
CRC updater initial commit
</commit_message>
<xml_diff>
--- a/Docs/Description Doc.docx
+++ b/Docs/Description Doc.docx
@@ -145,17 +145,33 @@
           </w:r>
         </w:p>
         <w:p>
-          <w:fldSimple w:instr=" TOC \o &quot;1-3&quot; \h \z \u ">
-            <w:r>
-              <w:rPr>
-                <w:rFonts w:eastAsia="Arial" w:cs="Arial"/>
-                <w:b/>
-                <w:bCs/>
-                <w:noProof/>
-              </w:rPr>
-              <w:t>No table of contents entries found.</w:t>
-            </w:r>
-          </w:fldSimple>
+          <w:r>
+            <w:fldChar w:fldCharType="begin"/>
+          </w:r>
+          <w:r>
+            <w:instrText xml:space="preserve"> TOC \o "1-3" \h \z \u </w:instrText>
+          </w:r>
+          <w:r>
+            <w:fldChar w:fldCharType="separate"/>
+          </w:r>
+          <w:r>
+            <w:rPr>
+              <w:rFonts w:eastAsia="Arial" w:cs="Arial"/>
+              <w:b/>
+              <w:bCs/>
+              <w:noProof/>
+            </w:rPr>
+            <w:t>No table of contents entries found.</w:t>
+          </w:r>
+          <w:r>
+            <w:rPr>
+              <w:rFonts w:eastAsia="Arial" w:cs="Arial"/>
+              <w:b/>
+              <w:bCs/>
+              <w:noProof/>
+            </w:rPr>
+            <w:fldChar w:fldCharType="end"/>
+          </w:r>
         </w:p>
       </w:sdtContent>
     </w:sdt>
@@ -575,6 +591,13 @@
           <w:lang w:val="en-CA"/>
         </w:rPr>
       </w:pPr>
+      <w:r>
+        <w:rPr>
+          <w:rFonts w:eastAsia="Calibri"/>
+          <w:lang w:val="en-CA"/>
+        </w:rPr>
+        <w:t>Update status items</w:t>
+      </w:r>
     </w:p>
     <w:p>
       <w:pPr>
@@ -659,17 +682,511 @@
           <w:rFonts w:eastAsia="Calibri"/>
           <w:lang w:val="en-CA"/>
         </w:rPr>
-        <w:t>. Can safely</w:t>
+        <w:t>. Can safely do nothing but disable action events.</w:t>
+      </w:r>
+    </w:p>
+    <w:p>
+      <w:pPr>
+        <w:pStyle w:val="Heading3"/>
+        <w:rPr>
+          <w:rFonts w:eastAsia="Calibri"/>
+          <w:lang w:val="en-CA"/>
+        </w:rPr>
+      </w:pPr>
+      <w:r>
+        <w:rPr>
+          <w:rFonts w:eastAsia="Calibri"/>
+          <w:lang w:val="en-CA"/>
+        </w:rPr>
+        <w:t>Entry During Normal Operation</w:t>
+      </w:r>
+    </w:p>
+    <w:p>
+      <w:pPr>
+        <w:pStyle w:val="ListParagraph"/>
+        <w:numPr>
+          <w:ilvl w:val="0"/>
+          <w:numId w:val="14"/>
+        </w:numPr>
+        <w:rPr>
+          <w:rFonts w:eastAsia="Calibri"/>
+          <w:lang w:val="en-CA"/>
+        </w:rPr>
+      </w:pPr>
+      <w:r>
+        <w:rPr>
+          <w:rFonts w:eastAsia="Calibri"/>
+          <w:lang w:val="en-CA"/>
+        </w:rPr>
+        <w:t>Update status items</w:t>
+      </w:r>
+    </w:p>
+    <w:p>
+      <w:pPr>
+        <w:pStyle w:val="ListParagraph"/>
+        <w:numPr>
+          <w:ilvl w:val="0"/>
+          <w:numId w:val="14"/>
+        </w:numPr>
+        <w:rPr>
+          <w:rFonts w:eastAsia="Calibri"/>
+          <w:lang w:val="en-CA"/>
+        </w:rPr>
+      </w:pPr>
+      <w:r>
+        <w:rPr>
+          <w:rFonts w:eastAsia="Calibri"/>
+          <w:lang w:val="en-CA"/>
+        </w:rPr>
+        <w:t>Disable non-critical functions (lights, motors, camera)</w:t>
+      </w:r>
+    </w:p>
+    <w:p>
+      <w:pPr>
+        <w:pStyle w:val="ListParagraph"/>
+        <w:numPr>
+          <w:ilvl w:val="0"/>
+          <w:numId w:val="14"/>
+        </w:numPr>
+        <w:rPr>
+          <w:rFonts w:eastAsia="Calibri"/>
+          <w:lang w:val="en-CA"/>
+        </w:rPr>
+      </w:pPr>
+      <w:r>
+        <w:rPr>
+          <w:rFonts w:eastAsia="Calibri"/>
+          <w:lang w:val="en-CA"/>
+        </w:rPr>
+        <w:t>Open solenoid to fill inner tube</w:t>
+      </w:r>
+    </w:p>
+    <w:p>
+      <w:pPr>
+        <w:pStyle w:val="Heading2"/>
+        <w:rPr>
+          <w:rFonts w:eastAsia="Calibri"/>
+          <w:lang w:val="en-CA"/>
+        </w:rPr>
+      </w:pPr>
+      <w:r>
+        <w:rPr>
+          <w:rFonts w:eastAsia="Calibri"/>
+          <w:lang w:val="en-CA"/>
+        </w:rPr>
+        <w:t>Software Updating</w:t>
+      </w:r>
+    </w:p>
+    <w:p>
+      <w:pPr>
+        <w:pStyle w:val="Heading3"/>
+        <w:rPr>
+          <w:rFonts w:eastAsia="Calibri"/>
+          <w:lang w:val="en-CA"/>
+        </w:rPr>
+      </w:pPr>
+      <w:r>
+        <w:rPr>
+          <w:rFonts w:eastAsia="Calibri"/>
+          <w:lang w:val="en-CA"/>
+        </w:rPr>
+        <w:t>Main image</w:t>
+      </w:r>
+    </w:p>
+    <w:p>
+      <w:pPr>
+        <w:pStyle w:val="ListParagraph"/>
+        <w:numPr>
+          <w:ilvl w:val="0"/>
+          <w:numId w:val="10"/>
+        </w:numPr>
+        <w:rPr>
+          <w:rFonts w:eastAsia="Calibri"/>
+          <w:lang w:val="en-CA"/>
+        </w:rPr>
+      </w:pPr>
+      <w:r>
+        <w:rPr>
+          <w:rFonts w:eastAsia="Calibri"/>
+          <w:lang w:val="en-CA"/>
+        </w:rPr>
+        <w:t>Extract archive contents</w:t>
+      </w:r>
+    </w:p>
+    <w:p>
+      <w:pPr>
+        <w:pStyle w:val="ListParagraph"/>
+        <w:numPr>
+          <w:ilvl w:val="0"/>
+          <w:numId w:val="10"/>
+        </w:numPr>
+        <w:rPr>
+          <w:rFonts w:eastAsia="Calibri"/>
+          <w:lang w:val="en-CA"/>
+        </w:rPr>
+      </w:pPr>
+      <w:r>
+        <w:rPr>
+          <w:rFonts w:eastAsia="Calibri"/>
+          <w:lang w:val="en-CA"/>
+        </w:rPr>
+        <w:t>SW config file copied to temporary location</w:t>
+      </w:r>
+    </w:p>
+    <w:p>
+      <w:pPr>
+        <w:pStyle w:val="ListParagraph"/>
+        <w:numPr>
+          <w:ilvl w:val="0"/>
+          <w:numId w:val="10"/>
+        </w:numPr>
+        <w:rPr>
+          <w:rFonts w:eastAsia="Calibri"/>
+          <w:lang w:val="en-CA"/>
+        </w:rPr>
+      </w:pPr>
+      <w:r>
+        <w:rPr>
+          <w:rFonts w:eastAsia="Calibri"/>
+          <w:lang w:val="en-CA"/>
+        </w:rPr>
+        <w:t>CRC checksum is calculated for partition image file</w:t>
+      </w:r>
+    </w:p>
+    <w:p>
+      <w:pPr>
+        <w:pStyle w:val="ListParagraph"/>
+        <w:numPr>
+          <w:ilvl w:val="0"/>
+          <w:numId w:val="10"/>
+        </w:numPr>
+        <w:rPr>
+          <w:rFonts w:eastAsia="Calibri"/>
+          <w:lang w:val="en-CA"/>
+        </w:rPr>
+      </w:pPr>
+      <w:r>
+        <w:rPr>
+          <w:rFonts w:eastAsia="Calibri"/>
+          <w:lang w:val="en-CA"/>
+        </w:rPr>
+        <w:t xml:space="preserve">CRC checksum is calculated for </w:t>
+      </w:r>
+      <w:proofErr w:type="spellStart"/>
+      <w:r>
+        <w:rPr>
+          <w:rFonts w:eastAsia="Calibri"/>
+          <w:lang w:val="en-CA"/>
+        </w:rPr>
+        <w:t>update.hex</w:t>
+      </w:r>
+      <w:proofErr w:type="spellEnd"/>
+      <w:r>
+        <w:rPr>
+          <w:rFonts w:eastAsia="Calibri"/>
+          <w:lang w:val="en-CA"/>
+        </w:rPr>
+        <w:t xml:space="preserve"> and </w:t>
+      </w:r>
+      <w:proofErr w:type="spellStart"/>
+      <w:r>
+        <w:rPr>
+          <w:rFonts w:eastAsia="Calibri"/>
+          <w:lang w:val="en-CA"/>
+        </w:rPr>
+        <w:t>runtime.hex</w:t>
+      </w:r>
+      <w:proofErr w:type="spellEnd"/>
+    </w:p>
+    <w:p>
+      <w:pPr>
+        <w:pStyle w:val="ListParagraph"/>
+        <w:numPr>
+          <w:ilvl w:val="0"/>
+          <w:numId w:val="10"/>
+        </w:numPr>
+        <w:rPr>
+          <w:rFonts w:eastAsia="Calibri"/>
+          <w:lang w:val="en-CA"/>
+        </w:rPr>
+      </w:pPr>
+      <w:r>
+        <w:rPr>
+          <w:rFonts w:eastAsia="Calibri"/>
+          <w:lang w:val="en-CA"/>
+        </w:rPr>
+        <w:t>IF: All CRC checks pass, write SW config file to configuration folder</w:t>
+      </w:r>
+    </w:p>
+    <w:p>
+      <w:pPr>
+        <w:pStyle w:val="ListParagraph"/>
+        <w:numPr>
+          <w:ilvl w:val="0"/>
+          <w:numId w:val="10"/>
+        </w:numPr>
+        <w:rPr>
+          <w:rFonts w:eastAsia="Calibri"/>
+          <w:lang w:val="en-CA"/>
+        </w:rPr>
+      </w:pPr>
+      <w:r>
+        <w:rPr>
+          <w:rFonts w:eastAsia="Calibri"/>
+          <w:lang w:val="en-CA"/>
+        </w:rPr>
+        <w:lastRenderedPageBreak/>
+        <w:t>IF: CRC check of image passes: write image to Primary partition ELSE: Fail SW upload</w:t>
+      </w:r>
+    </w:p>
+    <w:p>
+      <w:pPr>
+        <w:pStyle w:val="ListParagraph"/>
+        <w:numPr>
+          <w:ilvl w:val="0"/>
+          <w:numId w:val="10"/>
+        </w:numPr>
+        <w:rPr>
+          <w:rFonts w:eastAsia="Calibri"/>
+          <w:lang w:val="en-CA"/>
+        </w:rPr>
+      </w:pPr>
+      <w:r>
+        <w:rPr>
+          <w:rFonts w:eastAsia="Calibri"/>
+          <w:lang w:val="en-CA"/>
+        </w:rPr>
+        <w:t xml:space="preserve">IF: CRC check of hex files pass: upload </w:t>
+      </w:r>
+      <w:proofErr w:type="spellStart"/>
+      <w:r>
+        <w:rPr>
+          <w:rFonts w:eastAsia="Calibri"/>
+          <w:lang w:val="en-CA"/>
+        </w:rPr>
+        <w:t>update.hex</w:t>
+      </w:r>
+      <w:proofErr w:type="spellEnd"/>
+      <w:r>
+        <w:rPr>
+          <w:rFonts w:eastAsia="Calibri"/>
+          <w:lang w:val="en-CA"/>
+        </w:rPr>
+        <w:t xml:space="preserve"> to MCU. ELSE: Fail SW upload</w:t>
+      </w:r>
+    </w:p>
+    <w:p>
+      <w:pPr>
+        <w:pStyle w:val="ListParagraph"/>
+        <w:numPr>
+          <w:ilvl w:val="0"/>
+          <w:numId w:val="10"/>
+        </w:numPr>
+        <w:rPr>
+          <w:rFonts w:eastAsia="Calibri"/>
+          <w:lang w:val="en-CA"/>
+        </w:rPr>
+      </w:pPr>
+      <w:r>
+        <w:rPr>
+          <w:rFonts w:eastAsia="Calibri"/>
+          <w:lang w:val="en-CA"/>
+        </w:rPr>
+        <w:t xml:space="preserve">Send </w:t>
+      </w:r>
+      <w:proofErr w:type="spellStart"/>
+      <w:r>
+        <w:rPr>
+          <w:rFonts w:eastAsia="Calibri"/>
+          <w:lang w:val="en-CA"/>
+        </w:rPr>
+        <w:t>runtime.hex</w:t>
+      </w:r>
+      <w:proofErr w:type="spellEnd"/>
+      <w:r>
+        <w:rPr>
+          <w:rFonts w:eastAsia="Calibri"/>
+          <w:lang w:val="en-CA"/>
+        </w:rPr>
+        <w:t xml:space="preserve"> CRC until ACK is received</w:t>
+      </w:r>
+    </w:p>
+    <w:p>
+      <w:pPr>
+        <w:pStyle w:val="ListParagraph"/>
+        <w:numPr>
+          <w:ilvl w:val="0"/>
+          <w:numId w:val="10"/>
+        </w:numPr>
+        <w:rPr>
+          <w:rFonts w:eastAsia="Calibri"/>
+          <w:lang w:val="en-CA"/>
+        </w:rPr>
+      </w:pPr>
+      <w:proofErr w:type="spellStart"/>
+      <w:r>
+        <w:rPr>
+          <w:rFonts w:eastAsia="Calibri"/>
+          <w:lang w:val="en-CA"/>
+        </w:rPr>
+        <w:t>update.hex</w:t>
+      </w:r>
+      <w:proofErr w:type="spellEnd"/>
+      <w:r>
+        <w:rPr>
+          <w:rFonts w:eastAsia="Calibri"/>
+          <w:lang w:val="en-CA"/>
+        </w:rPr>
+        <w:t xml:space="preserve"> </w:t>
+      </w:r>
+      <w:r>
+        <w:rPr>
+          <w:rFonts w:eastAsia="Calibri"/>
+          <w:lang w:val="en-CA"/>
+        </w:rPr>
+        <w:t>waits for CRC value from SBC then overwrites EEPROM bits (same length always)</w:t>
+      </w:r>
+    </w:p>
+    <w:p>
+      <w:pPr>
+        <w:pStyle w:val="ListParagraph"/>
+        <w:numPr>
+          <w:ilvl w:val="0"/>
+          <w:numId w:val="10"/>
+        </w:numPr>
+        <w:rPr>
+          <w:rFonts w:eastAsia="Calibri"/>
+          <w:lang w:val="en-CA"/>
+        </w:rPr>
+      </w:pPr>
+      <w:r>
+        <w:rPr>
+          <w:rFonts w:eastAsia="Calibri"/>
+          <w:lang w:val="en-CA"/>
+        </w:rPr>
+        <w:t>Sends completion message to SBC and waits</w:t>
+      </w:r>
+    </w:p>
+    <w:p>
+      <w:pPr>
+        <w:pStyle w:val="ListParagraph"/>
+        <w:numPr>
+          <w:ilvl w:val="0"/>
+          <w:numId w:val="10"/>
+        </w:numPr>
+        <w:rPr>
+          <w:rFonts w:eastAsia="Calibri"/>
+          <w:lang w:val="en-CA"/>
+        </w:rPr>
+      </w:pPr>
+      <w:proofErr w:type="spellStart"/>
+      <w:r>
+        <w:rPr>
+          <w:rFonts w:eastAsia="Calibri"/>
+          <w:lang w:val="en-CA"/>
+        </w:rPr>
+        <w:t>runtime.hex</w:t>
+      </w:r>
+      <w:proofErr w:type="spellEnd"/>
+      <w:r>
+        <w:rPr>
+          <w:rFonts w:eastAsia="Calibri"/>
+          <w:lang w:val="en-CA"/>
+        </w:rPr>
+        <w:t xml:space="preserve"> is uploaded to MCU</w:t>
+      </w:r>
+    </w:p>
+    <w:p>
+      <w:pPr>
+        <w:pStyle w:val="ListParagraph"/>
+        <w:numPr>
+          <w:ilvl w:val="0"/>
+          <w:numId w:val="10"/>
+        </w:numPr>
+        <w:rPr>
+          <w:rFonts w:eastAsia="Calibri"/>
+          <w:lang w:val="en-CA"/>
+        </w:rPr>
+      </w:pPr>
+      <w:r>
+        <w:rPr>
+          <w:rFonts w:eastAsia="Calibri"/>
+          <w:lang w:val="en-CA"/>
+        </w:rPr>
+        <w:t>SBC requests CRC info and waits</w:t>
+      </w:r>
+    </w:p>
+    <w:p>
+      <w:pPr>
+        <w:pStyle w:val="ListParagraph"/>
+        <w:numPr>
+          <w:ilvl w:val="0"/>
+          <w:numId w:val="10"/>
+        </w:numPr>
+        <w:rPr>
+          <w:rFonts w:eastAsia="Calibri"/>
+          <w:lang w:val="en-CA"/>
+        </w:rPr>
+      </w:pPr>
+      <w:r>
+        <w:rPr>
+          <w:rFonts w:eastAsia="Calibri"/>
+          <w:lang w:val="en-CA"/>
+        </w:rPr>
+        <w:t xml:space="preserve">IF: CRC doesn’t </w:t>
+      </w:r>
+      <w:r>
+        <w:rPr>
+          <w:rFonts w:eastAsia="Calibri"/>
+          <w:lang w:val="en-CA"/>
+        </w:rPr>
+        <w:t>match SW config file</w:t>
+      </w:r>
+      <w:r>
+        <w:rPr>
+          <w:rFonts w:eastAsia="Calibri"/>
+          <w:lang w:val="en-CA"/>
+        </w:rPr>
+        <w:t>: Indicate failure. No resolution actions</w:t>
+      </w:r>
+    </w:p>
+    <w:p>
+      <w:pPr>
+        <w:pStyle w:val="ListParagraph"/>
+        <w:numPr>
+          <w:ilvl w:val="0"/>
+          <w:numId w:val="10"/>
+        </w:numPr>
+        <w:rPr>
+          <w:rFonts w:eastAsia="Calibri"/>
+          <w:lang w:val="en-CA"/>
+        </w:rPr>
+      </w:pPr>
+      <w:r>
+        <w:rPr>
+          <w:rFonts w:eastAsia="Calibri"/>
+          <w:lang w:val="en-CA"/>
+        </w:rPr>
+        <w:t>Reboot MPC</w:t>
+      </w:r>
+    </w:p>
+    <w:p>
+      <w:pPr>
+        <w:pStyle w:val="Heading1"/>
+        <w:rPr>
+          <w:rFonts w:eastAsia="Calibri"/>
+          <w:lang w:val="en-CA"/>
+        </w:rPr>
+      </w:pPr>
+      <w:r>
+        <w:rPr>
+          <w:rFonts w:eastAsia="Calibri"/>
+          <w:lang w:val="en-CA"/>
+        </w:rPr>
+        <w:t>SW Components</w:t>
       </w:r>
       <w:bookmarkStart w:id="0" w:name="_GoBack"/>
       <w:bookmarkEnd w:id="0"/>
-      <w:r>
-        <w:rPr>
-          <w:rFonts w:eastAsia="Calibri"/>
-          <w:lang w:val="en-CA"/>
-        </w:rPr>
-        <w:t xml:space="preserve"> do nothing but disable action events.</w:t>
-      </w:r>
     </w:p>
     <w:p>
       <w:pPr>
@@ -684,23 +1201,7 @@
           <w:rFonts w:eastAsia="Calibri"/>
           <w:lang w:val="en-CA"/>
         </w:rPr>
-        <w:t>Software Updating</w:t>
-      </w:r>
-    </w:p>
-    <w:p>
-      <w:pPr>
-        <w:pStyle w:val="Heading3"/>
-        <w:rPr>
-          <w:rFonts w:eastAsia="Calibri"/>
-          <w:lang w:val="en-CA"/>
-        </w:rPr>
-      </w:pPr>
-      <w:r>
-        <w:rPr>
-          <w:rFonts w:eastAsia="Calibri"/>
-          <w:lang w:val="en-CA"/>
-        </w:rPr>
-        <w:t>Main image</w:t>
+        <w:t>Common</w:t>
       </w:r>
     </w:p>
     <w:p>
@@ -708,19 +1209,19 @@
         <w:pStyle w:val="ListParagraph"/>
         <w:numPr>
           <w:ilvl w:val="0"/>
-          <w:numId w:val="10"/>
-        </w:numPr>
-        <w:rPr>
-          <w:rFonts w:eastAsia="Calibri"/>
-          <w:lang w:val="en-CA"/>
-        </w:rPr>
-      </w:pPr>
-      <w:r>
-        <w:rPr>
-          <w:rFonts w:eastAsia="Calibri"/>
-          <w:lang w:val="en-CA"/>
-        </w:rPr>
-        <w:t>Extract archive contents</w:t>
+          <w:numId w:val="17"/>
+        </w:numPr>
+        <w:rPr>
+          <w:rFonts w:eastAsia="Calibri"/>
+          <w:lang w:val="en-CA"/>
+        </w:rPr>
+      </w:pPr>
+      <w:r>
+        <w:rPr>
+          <w:rFonts w:eastAsia="Calibri"/>
+          <w:lang w:val="en-CA"/>
+        </w:rPr>
+        <w:t>Common data dictionary</w:t>
       </w:r>
     </w:p>
     <w:p>
@@ -728,19 +1229,44 @@
         <w:pStyle w:val="ListParagraph"/>
         <w:numPr>
           <w:ilvl w:val="0"/>
-          <w:numId w:val="10"/>
-        </w:numPr>
-        <w:rPr>
-          <w:rFonts w:eastAsia="Calibri"/>
-          <w:lang w:val="en-CA"/>
-        </w:rPr>
-      </w:pPr>
-      <w:r>
-        <w:rPr>
-          <w:rFonts w:eastAsia="Calibri"/>
-          <w:lang w:val="en-CA"/>
-        </w:rPr>
-        <w:t>SW config file copied to temporary location</w:t>
+          <w:numId w:val="17"/>
+        </w:numPr>
+        <w:rPr>
+          <w:rFonts w:eastAsia="Calibri"/>
+          <w:lang w:val="en-CA"/>
+        </w:rPr>
+      </w:pPr>
+      <w:proofErr w:type="spellStart"/>
+      <w:r>
+        <w:rPr>
+          <w:rFonts w:eastAsia="Calibri"/>
+          <w:lang w:val="en-CA"/>
+        </w:rPr>
+        <w:t>Sqlite</w:t>
+      </w:r>
+      <w:proofErr w:type="spellEnd"/>
+      <w:r>
+        <w:rPr>
+          <w:rFonts w:eastAsia="Calibri"/>
+          <w:lang w:val="en-CA"/>
+        </w:rPr>
+        <w:t xml:space="preserve"> utility</w:t>
+      </w:r>
+    </w:p>
+    <w:p>
+      <w:pPr>
+        <w:pStyle w:val="Heading2"/>
+        <w:rPr>
+          <w:rFonts w:eastAsia="Calibri"/>
+          <w:lang w:val="en-CA"/>
+        </w:rPr>
+      </w:pPr>
+      <w:r>
+        <w:rPr>
+          <w:rFonts w:eastAsia="Calibri"/>
+          <w:lang w:val="en-CA"/>
+        </w:rPr>
+        <w:t>Fault Event Controller (FEC)</w:t>
       </w:r>
     </w:p>
     <w:p>
@@ -748,19 +1274,19 @@
         <w:pStyle w:val="ListParagraph"/>
         <w:numPr>
           <w:ilvl w:val="0"/>
-          <w:numId w:val="10"/>
-        </w:numPr>
-        <w:rPr>
-          <w:rFonts w:eastAsia="Calibri"/>
-          <w:lang w:val="en-CA"/>
-        </w:rPr>
-      </w:pPr>
-      <w:r>
-        <w:rPr>
-          <w:rFonts w:eastAsia="Calibri"/>
-          <w:lang w:val="en-CA"/>
-        </w:rPr>
-        <w:t>CRC checksum is calculated for partition image file</w:t>
+          <w:numId w:val="16"/>
+        </w:numPr>
+        <w:rPr>
+          <w:rFonts w:eastAsia="Calibri"/>
+          <w:lang w:val="en-CA"/>
+        </w:rPr>
+      </w:pPr>
+      <w:r>
+        <w:rPr>
+          <w:rFonts w:eastAsia="Calibri"/>
+          <w:lang w:val="en-CA"/>
+        </w:rPr>
+        <w:t>Logger functionality</w:t>
       </w:r>
     </w:p>
     <w:p>
@@ -768,27 +1294,156 @@
         <w:pStyle w:val="ListParagraph"/>
         <w:numPr>
           <w:ilvl w:val="0"/>
-          <w:numId w:val="10"/>
-        </w:numPr>
-        <w:rPr>
-          <w:rFonts w:eastAsia="Calibri"/>
-          <w:lang w:val="en-CA"/>
-        </w:rPr>
-      </w:pPr>
-      <w:r>
-        <w:rPr>
-          <w:rFonts w:eastAsia="Calibri"/>
-          <w:lang w:val="en-CA"/>
-        </w:rPr>
-        <w:t xml:space="preserve">CRC checksum is calculated for </w:t>
-      </w:r>
+          <w:numId w:val="16"/>
+        </w:numPr>
+        <w:rPr>
+          <w:rFonts w:eastAsia="Calibri"/>
+          <w:lang w:val="en-CA"/>
+        </w:rPr>
+      </w:pPr>
+      <w:r>
+        <w:rPr>
+          <w:rFonts w:eastAsia="Calibri"/>
+          <w:lang w:val="en-CA"/>
+        </w:rPr>
+        <w:t>All actions ERROR or above will be logged</w:t>
+      </w:r>
+    </w:p>
+    <w:p>
+      <w:pPr>
+        <w:pStyle w:val="ListParagraph"/>
+        <w:numPr>
+          <w:ilvl w:val="0"/>
+          <w:numId w:val="16"/>
+        </w:numPr>
+        <w:rPr>
+          <w:rFonts w:eastAsia="Calibri"/>
+          <w:lang w:val="en-CA"/>
+        </w:rPr>
+      </w:pPr>
+      <w:r>
+        <w:rPr>
+          <w:rFonts w:eastAsia="Calibri"/>
+          <w:lang w:val="en-CA"/>
+        </w:rPr>
+        <w:t>Pass error code IDs (L1, L2, L3)</w:t>
+      </w:r>
+    </w:p>
+    <w:p>
+      <w:pPr>
+        <w:pStyle w:val="Heading2"/>
+        <w:rPr>
+          <w:rFonts w:eastAsia="Calibri"/>
+          <w:lang w:val="en-CA"/>
+        </w:rPr>
+      </w:pPr>
+      <w:r>
+        <w:rPr>
+          <w:rFonts w:eastAsia="Calibri"/>
+          <w:lang w:val="en-CA"/>
+        </w:rPr>
+        <w:t>Hardware Controller</w:t>
+      </w:r>
+    </w:p>
+    <w:p>
+      <w:pPr>
+        <w:pStyle w:val="ListParagraph"/>
+        <w:numPr>
+          <w:ilvl w:val="0"/>
+          <w:numId w:val="16"/>
+        </w:numPr>
+        <w:rPr>
+          <w:rFonts w:eastAsia="Calibri"/>
+          <w:lang w:val="en-CA"/>
+        </w:rPr>
+      </w:pPr>
+      <w:r>
+        <w:rPr>
+          <w:rFonts w:eastAsia="Calibri"/>
+          <w:lang w:val="en-CA"/>
+        </w:rPr>
+        <w:t>Hardware related state machines (motors, lights, solenoids)</w:t>
+      </w:r>
+    </w:p>
+    <w:p>
+      <w:pPr>
+        <w:pStyle w:val="ListParagraph"/>
+        <w:numPr>
+          <w:ilvl w:val="0"/>
+          <w:numId w:val="16"/>
+        </w:numPr>
+        <w:rPr>
+          <w:rFonts w:eastAsia="Calibri"/>
+          <w:lang w:val="en-CA"/>
+        </w:rPr>
+      </w:pPr>
+      <w:r>
+        <w:rPr>
+          <w:rFonts w:eastAsia="Calibri"/>
+          <w:lang w:val="en-CA"/>
+        </w:rPr>
+        <w:t>Communication with other components</w:t>
+      </w:r>
+    </w:p>
+    <w:p>
+      <w:pPr>
+        <w:pStyle w:val="ListParagraph"/>
+        <w:numPr>
+          <w:ilvl w:val="1"/>
+          <w:numId w:val="16"/>
+        </w:numPr>
+        <w:rPr>
+          <w:rFonts w:eastAsia="Calibri"/>
+          <w:lang w:val="en-CA"/>
+        </w:rPr>
+      </w:pPr>
+      <w:r>
+        <w:rPr>
+          <w:rFonts w:eastAsia="Calibri"/>
+          <w:lang w:val="en-CA"/>
+        </w:rPr>
+        <w:t>Router/SBC 2</w:t>
+      </w:r>
+    </w:p>
+    <w:p>
+      <w:pPr>
+        <w:pStyle w:val="ListParagraph"/>
+        <w:numPr>
+          <w:ilvl w:val="1"/>
+          <w:numId w:val="16"/>
+        </w:numPr>
+        <w:rPr>
+          <w:rFonts w:eastAsia="Calibri"/>
+          <w:lang w:val="en-CA"/>
+        </w:rPr>
+      </w:pPr>
+      <w:r>
+        <w:rPr>
+          <w:rFonts w:eastAsia="Calibri"/>
+          <w:lang w:val="en-CA"/>
+        </w:rPr>
+        <w:t>Arduino</w:t>
+      </w:r>
+    </w:p>
+    <w:p>
+      <w:pPr>
+        <w:pStyle w:val="ListParagraph"/>
+        <w:numPr>
+          <w:ilvl w:val="0"/>
+          <w:numId w:val="16"/>
+        </w:numPr>
+        <w:rPr>
+          <w:rFonts w:eastAsia="Calibri"/>
+          <w:lang w:val="en-CA"/>
+        </w:rPr>
+      </w:pPr>
       <w:proofErr w:type="spellStart"/>
       <w:r>
         <w:rPr>
           <w:rFonts w:eastAsia="Calibri"/>
           <w:lang w:val="en-CA"/>
         </w:rPr>
-        <w:t>update.hex</w:t>
+        <w:t>Dataload</w:t>
       </w:r>
       <w:proofErr w:type="spellEnd"/>
       <w:r>
@@ -796,7 +1451,159 @@
           <w:rFonts w:eastAsia="Calibri"/>
           <w:lang w:val="en-CA"/>
         </w:rPr>
-        <w:t xml:space="preserve"> and </w:t>
+        <w:t xml:space="preserve"> functionality</w:t>
+      </w:r>
+    </w:p>
+    <w:p>
+      <w:pPr>
+        <w:pStyle w:val="Heading2"/>
+        <w:rPr>
+          <w:rFonts w:eastAsia="Calibri"/>
+          <w:lang w:val="en-CA"/>
+        </w:rPr>
+      </w:pPr>
+      <w:r>
+        <w:rPr>
+          <w:rFonts w:eastAsia="Calibri"/>
+          <w:lang w:val="en-CA"/>
+        </w:rPr>
+        <w:t>Net Controller</w:t>
+      </w:r>
+    </w:p>
+    <w:p>
+      <w:pPr>
+        <w:pStyle w:val="ListParagraph"/>
+        <w:numPr>
+          <w:ilvl w:val="0"/>
+          <w:numId w:val="15"/>
+        </w:numPr>
+        <w:rPr>
+          <w:rFonts w:eastAsia="Calibri"/>
+          <w:lang w:val="en-CA"/>
+        </w:rPr>
+      </w:pPr>
+      <w:r>
+        <w:rPr>
+          <w:rFonts w:eastAsia="Calibri"/>
+          <w:lang w:val="en-CA"/>
+        </w:rPr>
+        <w:t>Socket IO messages</w:t>
+      </w:r>
+    </w:p>
+    <w:p>
+      <w:pPr>
+        <w:pStyle w:val="ListParagraph"/>
+        <w:numPr>
+          <w:ilvl w:val="0"/>
+          <w:numId w:val="15"/>
+        </w:numPr>
+        <w:rPr>
+          <w:rFonts w:eastAsia="Calibri"/>
+          <w:lang w:val="en-CA"/>
+        </w:rPr>
+      </w:pPr>
+      <w:r>
+        <w:rPr>
+          <w:rFonts w:eastAsia="Calibri"/>
+          <w:lang w:val="en-CA"/>
+        </w:rPr>
+        <w:t>POST actions</w:t>
+      </w:r>
+    </w:p>
+    <w:p>
+      <w:pPr>
+        <w:pStyle w:val="ListParagraph"/>
+        <w:numPr>
+          <w:ilvl w:val="0"/>
+          <w:numId w:val="15"/>
+        </w:numPr>
+        <w:rPr>
+          <w:rFonts w:eastAsia="Calibri"/>
+          <w:lang w:val="en-CA"/>
+        </w:rPr>
+      </w:pPr>
+      <w:r>
+        <w:rPr>
+          <w:rFonts w:eastAsia="Calibri"/>
+          <w:lang w:val="en-CA"/>
+        </w:rPr>
+        <w:t>Camera functionality</w:t>
+      </w:r>
+    </w:p>
+    <w:p>
+      <w:pPr>
+        <w:pStyle w:val="Heading2"/>
+        <w:rPr>
+          <w:rFonts w:eastAsia="Calibri"/>
+          <w:lang w:val="en-CA"/>
+        </w:rPr>
+      </w:pPr>
+      <w:r>
+        <w:rPr>
+          <w:rFonts w:eastAsia="Calibri"/>
+          <w:lang w:val="en-CA"/>
+        </w:rPr>
+        <w:t>Motion Controller</w:t>
+      </w:r>
+    </w:p>
+    <w:p>
+      <w:pPr>
+        <w:pStyle w:val="ListParagraph"/>
+        <w:numPr>
+          <w:ilvl w:val="0"/>
+          <w:numId w:val="15"/>
+        </w:numPr>
+        <w:rPr>
+          <w:rFonts w:eastAsia="Calibri"/>
+          <w:lang w:val="en-CA"/>
+        </w:rPr>
+      </w:pPr>
+      <w:r>
+        <w:rPr>
+          <w:rFonts w:eastAsia="Calibri"/>
+          <w:lang w:val="en-CA"/>
+        </w:rPr>
+        <w:t>Motion algorithm(s)</w:t>
+      </w:r>
+    </w:p>
+    <w:p>
+      <w:pPr>
+        <w:pStyle w:val="ListParagraph"/>
+        <w:numPr>
+          <w:ilvl w:val="0"/>
+          <w:numId w:val="15"/>
+        </w:numPr>
+        <w:rPr>
+          <w:rFonts w:eastAsia="Calibri"/>
+          <w:lang w:val="en-CA"/>
+        </w:rPr>
+      </w:pPr>
+      <w:r>
+        <w:rPr>
+          <w:rFonts w:eastAsia="Calibri"/>
+          <w:lang w:val="en-CA"/>
+        </w:rPr>
+        <w:t>Smooth out XYZ motion</w:t>
+      </w:r>
+    </w:p>
+    <w:p>
+      <w:pPr>
+        <w:pStyle w:val="ListParagraph"/>
+        <w:numPr>
+          <w:ilvl w:val="0"/>
+          <w:numId w:val="15"/>
+        </w:numPr>
+        <w:rPr>
+          <w:rFonts w:eastAsia="Calibri"/>
+          <w:lang w:val="en-CA"/>
+        </w:rPr>
+      </w:pPr>
+      <w:r>
+        <w:rPr>
+          <w:rFonts w:eastAsia="Calibri"/>
+          <w:lang w:val="en-CA"/>
+        </w:rPr>
+        <w:t xml:space="preserve">Run </w:t>
       </w:r>
       <w:proofErr w:type="spellStart"/>
       <w:r>
@@ -804,360 +1611,15 @@
           <w:rFonts w:eastAsia="Calibri"/>
           <w:lang w:val="en-CA"/>
         </w:rPr>
-        <w:t>runtime.hex</w:t>
+        <w:t>clibration</w:t>
       </w:r>
       <w:proofErr w:type="spellEnd"/>
-    </w:p>
-    <w:p>
-      <w:pPr>
-        <w:pStyle w:val="ListParagraph"/>
-        <w:numPr>
-          <w:ilvl w:val="0"/>
-          <w:numId w:val="10"/>
-        </w:numPr>
-        <w:rPr>
-          <w:rFonts w:eastAsia="Calibri"/>
-          <w:lang w:val="en-CA"/>
-        </w:rPr>
-      </w:pPr>
-      <w:r>
-        <w:rPr>
-          <w:rFonts w:eastAsia="Calibri"/>
-          <w:lang w:val="en-CA"/>
-        </w:rPr>
-        <w:t>IF: All CRC checks pass, write SW config file to configuration folder</w:t>
-      </w:r>
-    </w:p>
-    <w:p>
-      <w:pPr>
-        <w:pStyle w:val="ListParagraph"/>
-        <w:numPr>
-          <w:ilvl w:val="0"/>
-          <w:numId w:val="10"/>
-        </w:numPr>
-        <w:rPr>
-          <w:rFonts w:eastAsia="Calibri"/>
-          <w:lang w:val="en-CA"/>
-        </w:rPr>
-      </w:pPr>
-      <w:r>
-        <w:rPr>
-          <w:rFonts w:eastAsia="Calibri"/>
-          <w:lang w:val="en-CA"/>
-        </w:rPr>
-        <w:t>IF: CRC check of image passes: write image to Primary partition ELSE: Fail SW upload</w:t>
-      </w:r>
-    </w:p>
-    <w:p>
-      <w:pPr>
-        <w:pStyle w:val="ListParagraph"/>
-        <w:numPr>
-          <w:ilvl w:val="0"/>
-          <w:numId w:val="10"/>
-        </w:numPr>
-        <w:rPr>
-          <w:rFonts w:eastAsia="Calibri"/>
-          <w:lang w:val="en-CA"/>
-        </w:rPr>
-      </w:pPr>
-      <w:r>
-        <w:rPr>
-          <w:rFonts w:eastAsia="Calibri"/>
-          <w:lang w:val="en-CA"/>
-        </w:rPr>
-        <w:t xml:space="preserve">IF: CRC check of hex files pass: upload </w:t>
-      </w:r>
-      <w:proofErr w:type="spellStart"/>
-      <w:r>
-        <w:rPr>
-          <w:rFonts w:eastAsia="Calibri"/>
-          <w:lang w:val="en-CA"/>
-        </w:rPr>
-        <w:t>update.hex</w:t>
-      </w:r>
-      <w:proofErr w:type="spellEnd"/>
-      <w:r>
-        <w:rPr>
-          <w:rFonts w:eastAsia="Calibri"/>
-          <w:lang w:val="en-CA"/>
-        </w:rPr>
-        <w:t xml:space="preserve"> to MCU. ELSE: Fail SW upload</w:t>
-      </w:r>
-    </w:p>
-    <w:p>
-      <w:pPr>
-        <w:pStyle w:val="ListParagraph"/>
-        <w:numPr>
-          <w:ilvl w:val="0"/>
-          <w:numId w:val="10"/>
-        </w:numPr>
-        <w:rPr>
-          <w:rFonts w:eastAsia="Calibri"/>
-          <w:lang w:val="en-CA"/>
-        </w:rPr>
-      </w:pPr>
-      <w:r>
-        <w:rPr>
-          <w:rFonts w:eastAsia="Calibri"/>
-          <w:lang w:val="en-CA"/>
-        </w:rPr>
-        <w:t xml:space="preserve">Send </w:t>
-      </w:r>
-      <w:proofErr w:type="spellStart"/>
-      <w:r>
-        <w:rPr>
-          <w:rFonts w:eastAsia="Calibri"/>
-          <w:lang w:val="en-CA"/>
-        </w:rPr>
-        <w:t>runtime.hex</w:t>
-      </w:r>
-      <w:proofErr w:type="spellEnd"/>
-      <w:r>
-        <w:rPr>
-          <w:rFonts w:eastAsia="Calibri"/>
-          <w:lang w:val="en-CA"/>
-        </w:rPr>
-        <w:t xml:space="preserve"> CRC until ACK is received</w:t>
-      </w:r>
-    </w:p>
-    <w:p>
-      <w:pPr>
-        <w:pStyle w:val="ListParagraph"/>
-        <w:numPr>
-          <w:ilvl w:val="0"/>
-          <w:numId w:val="10"/>
-        </w:numPr>
-        <w:rPr>
-          <w:rFonts w:eastAsia="Calibri"/>
-          <w:lang w:val="en-CA"/>
-        </w:rPr>
-      </w:pPr>
-      <w:proofErr w:type="spellStart"/>
-      <w:r>
-        <w:rPr>
-          <w:rFonts w:eastAsia="Calibri"/>
-          <w:lang w:val="en-CA"/>
-        </w:rPr>
-        <w:t>update.hex</w:t>
-      </w:r>
-      <w:proofErr w:type="spellEnd"/>
-      <w:r>
-        <w:rPr>
-          <w:rFonts w:eastAsia="Calibri"/>
-          <w:lang w:val="en-CA"/>
-        </w:rPr>
-        <w:t xml:space="preserve"> </w:t>
-      </w:r>
-      <w:r>
-        <w:rPr>
-          <w:rFonts w:eastAsia="Calibri"/>
-          <w:lang w:val="en-CA"/>
-        </w:rPr>
-        <w:t>waits for CRC value from SBC then overwrites EEPROM bits (same length always)</w:t>
-      </w:r>
-    </w:p>
-    <w:p>
-      <w:pPr>
-        <w:pStyle w:val="ListParagraph"/>
-        <w:numPr>
-          <w:ilvl w:val="0"/>
-          <w:numId w:val="10"/>
-        </w:numPr>
-        <w:rPr>
-          <w:rFonts w:eastAsia="Calibri"/>
-          <w:lang w:val="en-CA"/>
-        </w:rPr>
-      </w:pPr>
-      <w:r>
-        <w:rPr>
-          <w:rFonts w:eastAsia="Calibri"/>
-          <w:lang w:val="en-CA"/>
-        </w:rPr>
-        <w:lastRenderedPageBreak/>
-        <w:t>Sends completion message to SBC and waits</w:t>
-      </w:r>
-    </w:p>
-    <w:p>
-      <w:pPr>
-        <w:pStyle w:val="ListParagraph"/>
-        <w:numPr>
-          <w:ilvl w:val="0"/>
-          <w:numId w:val="10"/>
-        </w:numPr>
-        <w:rPr>
-          <w:rFonts w:eastAsia="Calibri"/>
-          <w:lang w:val="en-CA"/>
-        </w:rPr>
-      </w:pPr>
-      <w:proofErr w:type="spellStart"/>
-      <w:r>
-        <w:rPr>
-          <w:rFonts w:eastAsia="Calibri"/>
-          <w:lang w:val="en-CA"/>
-        </w:rPr>
-        <w:t>runtime.hex</w:t>
-      </w:r>
-      <w:proofErr w:type="spellEnd"/>
-      <w:r>
-        <w:rPr>
-          <w:rFonts w:eastAsia="Calibri"/>
-          <w:lang w:val="en-CA"/>
-        </w:rPr>
-        <w:t xml:space="preserve"> is uploaded to MCU</w:t>
-      </w:r>
-    </w:p>
-    <w:p>
-      <w:pPr>
-        <w:pStyle w:val="ListParagraph"/>
-        <w:numPr>
-          <w:ilvl w:val="0"/>
-          <w:numId w:val="10"/>
-        </w:numPr>
-        <w:rPr>
-          <w:rFonts w:eastAsia="Calibri"/>
-          <w:lang w:val="en-CA"/>
-        </w:rPr>
-      </w:pPr>
-      <w:r>
-        <w:rPr>
-          <w:rFonts w:eastAsia="Calibri"/>
-          <w:lang w:val="en-CA"/>
-        </w:rPr>
-        <w:t>SBC requests CRC info and waits</w:t>
-      </w:r>
-    </w:p>
-    <w:p>
-      <w:pPr>
-        <w:pStyle w:val="ListParagraph"/>
-        <w:numPr>
-          <w:ilvl w:val="0"/>
-          <w:numId w:val="10"/>
-        </w:numPr>
-        <w:rPr>
-          <w:rFonts w:eastAsia="Calibri"/>
-          <w:lang w:val="en-CA"/>
-        </w:rPr>
-      </w:pPr>
-      <w:r>
-        <w:rPr>
-          <w:rFonts w:eastAsia="Calibri"/>
-          <w:lang w:val="en-CA"/>
-        </w:rPr>
-        <w:t xml:space="preserve">IF: CRC doesn’t </w:t>
-      </w:r>
-      <w:r>
-        <w:rPr>
-          <w:rFonts w:eastAsia="Calibri"/>
-          <w:lang w:val="en-CA"/>
-        </w:rPr>
-        <w:t>match SW config file</w:t>
-      </w:r>
-      <w:r>
-        <w:rPr>
-          <w:rFonts w:eastAsia="Calibri"/>
-          <w:lang w:val="en-CA"/>
-        </w:rPr>
-        <w:t>: Indicate failure. No resolution actions</w:t>
-      </w:r>
-    </w:p>
-    <w:p>
-      <w:pPr>
-        <w:pStyle w:val="ListParagraph"/>
-        <w:numPr>
-          <w:ilvl w:val="0"/>
-          <w:numId w:val="10"/>
-        </w:numPr>
-        <w:rPr>
-          <w:rFonts w:eastAsia="Calibri"/>
-          <w:lang w:val="en-CA"/>
-        </w:rPr>
-      </w:pPr>
-      <w:r>
-        <w:rPr>
-          <w:rFonts w:eastAsia="Calibri"/>
-          <w:lang w:val="en-CA"/>
-        </w:rPr>
-        <w:t>Reboot MPC</w:t>
-      </w:r>
-    </w:p>
-    <w:p>
-      <w:pPr>
-        <w:pStyle w:val="Heading1"/>
-        <w:rPr>
-          <w:rFonts w:eastAsia="Calibri"/>
-          <w:lang w:val="en-CA"/>
-        </w:rPr>
-      </w:pPr>
-      <w:r>
-        <w:rPr>
-          <w:rFonts w:eastAsia="Calibri"/>
-          <w:lang w:val="en-CA"/>
-        </w:rPr>
-        <w:t>SW Components</w:t>
-      </w:r>
-    </w:p>
-    <w:p>
-      <w:pPr>
-        <w:pStyle w:val="Heading2"/>
-        <w:rPr>
-          <w:rFonts w:eastAsia="Calibri"/>
-          <w:lang w:val="en-CA"/>
-        </w:rPr>
-      </w:pPr>
-      <w:r>
-        <w:rPr>
-          <w:rFonts w:eastAsia="Calibri"/>
-          <w:lang w:val="en-CA"/>
-        </w:rPr>
-        <w:t>Fault Event Controller (FEC)</w:t>
-      </w:r>
-    </w:p>
-    <w:p>
-      <w:pPr>
-        <w:pStyle w:val="Heading2"/>
-        <w:rPr>
-          <w:rFonts w:eastAsia="Calibri"/>
-          <w:lang w:val="en-CA"/>
-        </w:rPr>
-      </w:pPr>
-      <w:r>
-        <w:rPr>
-          <w:rFonts w:eastAsia="Calibri"/>
-          <w:lang w:val="en-CA"/>
-        </w:rPr>
-        <w:t>Hardware Controller</w:t>
-      </w:r>
-    </w:p>
-    <w:p>
-      <w:pPr>
-        <w:pStyle w:val="Heading2"/>
-        <w:rPr>
-          <w:rFonts w:eastAsia="Calibri"/>
-          <w:lang w:val="en-CA"/>
-        </w:rPr>
-      </w:pPr>
-      <w:r>
-        <w:rPr>
-          <w:rFonts w:eastAsia="Calibri"/>
-          <w:lang w:val="en-CA"/>
-        </w:rPr>
-        <w:t>Net Controller</w:t>
-      </w:r>
-    </w:p>
-    <w:p>
-      <w:pPr>
-        <w:pStyle w:val="Heading2"/>
-        <w:rPr>
-          <w:rFonts w:eastAsia="Calibri"/>
-          <w:lang w:val="en-CA"/>
-        </w:rPr>
-      </w:pPr>
-      <w:r>
-        <w:rPr>
-          <w:rFonts w:eastAsia="Calibri"/>
-          <w:lang w:val="en-CA"/>
-        </w:rPr>
-        <w:t>Motion Controller</w:t>
+      <w:r>
+        <w:rPr>
+          <w:rFonts w:eastAsia="Calibri"/>
+          <w:lang w:val="en-CA"/>
+        </w:rPr>
+        <w:t xml:space="preserve"> routines</w:t>
       </w:r>
     </w:p>
     <w:p>
@@ -1247,6 +1709,232 @@
 <file path=word/numbering.xml><?xml version="1.0" encoding="utf-8"?>
 <w:numbering xmlns:wpc="http://schemas.microsoft.com/office/word/2010/wordprocessingCanvas" xmlns:cx="http://schemas.microsoft.com/office/drawing/2014/chartex" xmlns:cx1="http://schemas.microsoft.com/office/drawing/2015/9/8/chartex" xmlns:cx2="http://schemas.microsoft.com/office/drawing/2015/10/21/chartex" xmlns:cx3="http://schemas.microsoft.com/office/drawing/2016/5/9/chartex" xmlns:cx4="http://schemas.microsoft.com/office/drawing/2016/5/10/chartex" xmlns:cx5="http://schemas.microsoft.com/office/drawing/2016/5/11/chartex" xmlns:cx6="http://schemas.microsoft.com/office/drawing/2016/5/12/chartex" xmlns:cx7="http://schemas.microsoft.com/office/drawing/2016/5/13/chartex" xmlns:cx8="http://schemas.microsoft.com/office/drawing/2016/5/14/chartex" xmlns:mc="http://schemas.openxmlformats.org/markup-compatibility/2006" xmlns:aink="http://schemas.microsoft.com/office/drawing/2016/ink" xmlns:am3d="http://schemas.microsoft.com/office/drawing/2017/model3d" xmlns:o="urn:schemas-microsoft-com:office:office" xmlns:r="http://schemas.openxmlformats.org/officeDocument/2006/relationships" xmlns:m="http://schemas.openxmlformats.org/officeDocument/2006/math" xmlns:v="urn:schemas-microsoft-com:vml" xmlns:wp14="http://schemas.microsoft.com/office/word/2010/wordprocessingDrawing" xmlns:wp="http://schemas.openxmlformats.org/drawingml/2006/wordprocessingDrawing" xmlns:w10="urn:schemas-microsoft-com:office:word" xmlns:w="http://schemas.openxmlformats.org/wordprocessingml/2006/main" xmlns:w14="http://schemas.microsoft.com/office/word/2010/wordml" xmlns:w15="http://schemas.microsoft.com/office/word/2012/wordml" xmlns:w16cid="http://schemas.microsoft.com/office/word/2016/wordml/cid" xmlns:w16se="http://schemas.microsoft.com/office/word/2015/wordml/symex" xmlns:wpg="http://schemas.microsoft.com/office/word/2010/wordprocessingGroup" xmlns:wpi="http://schemas.microsoft.com/office/word/2010/wordprocessingInk" xmlns:wne="http://schemas.microsoft.com/office/word/2006/wordml" xmlns:wps="http://schemas.microsoft.com/office/word/2010/wordprocessingShape" mc:Ignorable="w14 w15 w16se w16cid wp14">
   <w:abstractNum w:abstractNumId="0" w15:restartNumberingAfterBreak="0">
+    <w:nsid w:val="0A911113"/>
+    <w:multiLevelType w:val="hybridMultilevel"/>
+    <w:tmpl w:val="7AB882AE"/>
+    <w:lvl w:ilvl="0" w:tplc="45706740">
+      <w:start w:val="1"/>
+      <w:numFmt w:val="bullet"/>
+      <w:lvlText w:val="-"/>
+      <w:lvlJc w:val="left"/>
+      <w:pPr>
+        <w:ind w:left="720" w:hanging="360"/>
+      </w:pPr>
+      <w:rPr>
+        <w:rFonts w:ascii="Arial" w:eastAsia="Calibri" w:hAnsi="Arial" w:cs="Arial" w:hint="default"/>
+      </w:rPr>
+    </w:lvl>
+    <w:lvl w:ilvl="1" w:tplc="10090003" w:tentative="1">
+      <w:start w:val="1"/>
+      <w:numFmt w:val="bullet"/>
+      <w:lvlText w:val="o"/>
+      <w:lvlJc w:val="left"/>
+      <w:pPr>
+        <w:ind w:left="1440" w:hanging="360"/>
+      </w:pPr>
+      <w:rPr>
+        <w:rFonts w:ascii="Courier New" w:hAnsi="Courier New" w:cs="Courier New" w:hint="default"/>
+      </w:rPr>
+    </w:lvl>
+    <w:lvl w:ilvl="2" w:tplc="10090005" w:tentative="1">
+      <w:start w:val="1"/>
+      <w:numFmt w:val="bullet"/>
+      <w:lvlText w:val=""/>
+      <w:lvlJc w:val="left"/>
+      <w:pPr>
+        <w:ind w:left="2160" w:hanging="360"/>
+      </w:pPr>
+      <w:rPr>
+        <w:rFonts w:ascii="Wingdings" w:hAnsi="Wingdings" w:hint="default"/>
+      </w:rPr>
+    </w:lvl>
+    <w:lvl w:ilvl="3" w:tplc="10090001" w:tentative="1">
+      <w:start w:val="1"/>
+      <w:numFmt w:val="bullet"/>
+      <w:lvlText w:val=""/>
+      <w:lvlJc w:val="left"/>
+      <w:pPr>
+        <w:ind w:left="2880" w:hanging="360"/>
+      </w:pPr>
+      <w:rPr>
+        <w:rFonts w:ascii="Symbol" w:hAnsi="Symbol" w:hint="default"/>
+      </w:rPr>
+    </w:lvl>
+    <w:lvl w:ilvl="4" w:tplc="10090003" w:tentative="1">
+      <w:start w:val="1"/>
+      <w:numFmt w:val="bullet"/>
+      <w:lvlText w:val="o"/>
+      <w:lvlJc w:val="left"/>
+      <w:pPr>
+        <w:ind w:left="3600" w:hanging="360"/>
+      </w:pPr>
+      <w:rPr>
+        <w:rFonts w:ascii="Courier New" w:hAnsi="Courier New" w:cs="Courier New" w:hint="default"/>
+      </w:rPr>
+    </w:lvl>
+    <w:lvl w:ilvl="5" w:tplc="10090005" w:tentative="1">
+      <w:start w:val="1"/>
+      <w:numFmt w:val="bullet"/>
+      <w:lvlText w:val=""/>
+      <w:lvlJc w:val="left"/>
+      <w:pPr>
+        <w:ind w:left="4320" w:hanging="360"/>
+      </w:pPr>
+      <w:rPr>
+        <w:rFonts w:ascii="Wingdings" w:hAnsi="Wingdings" w:hint="default"/>
+      </w:rPr>
+    </w:lvl>
+    <w:lvl w:ilvl="6" w:tplc="10090001" w:tentative="1">
+      <w:start w:val="1"/>
+      <w:numFmt w:val="bullet"/>
+      <w:lvlText w:val=""/>
+      <w:lvlJc w:val="left"/>
+      <w:pPr>
+        <w:ind w:left="5040" w:hanging="360"/>
+      </w:pPr>
+      <w:rPr>
+        <w:rFonts w:ascii="Symbol" w:hAnsi="Symbol" w:hint="default"/>
+      </w:rPr>
+    </w:lvl>
+    <w:lvl w:ilvl="7" w:tplc="10090003" w:tentative="1">
+      <w:start w:val="1"/>
+      <w:numFmt w:val="bullet"/>
+      <w:lvlText w:val="o"/>
+      <w:lvlJc w:val="left"/>
+      <w:pPr>
+        <w:ind w:left="5760" w:hanging="360"/>
+      </w:pPr>
+      <w:rPr>
+        <w:rFonts w:ascii="Courier New" w:hAnsi="Courier New" w:cs="Courier New" w:hint="default"/>
+      </w:rPr>
+    </w:lvl>
+    <w:lvl w:ilvl="8" w:tplc="10090005" w:tentative="1">
+      <w:start w:val="1"/>
+      <w:numFmt w:val="bullet"/>
+      <w:lvlText w:val=""/>
+      <w:lvlJc w:val="left"/>
+      <w:pPr>
+        <w:ind w:left="6480" w:hanging="360"/>
+      </w:pPr>
+      <w:rPr>
+        <w:rFonts w:ascii="Wingdings" w:hAnsi="Wingdings" w:hint="default"/>
+      </w:rPr>
+    </w:lvl>
+  </w:abstractNum>
+  <w:abstractNum w:abstractNumId="1" w15:restartNumberingAfterBreak="0">
+    <w:nsid w:val="0D940C23"/>
+    <w:multiLevelType w:val="hybridMultilevel"/>
+    <w:tmpl w:val="219CA4EA"/>
+    <w:lvl w:ilvl="0" w:tplc="73BA4810">
+      <w:start w:val="1"/>
+      <w:numFmt w:val="bullet"/>
+      <w:lvlText w:val="-"/>
+      <w:lvlJc w:val="left"/>
+      <w:pPr>
+        <w:ind w:left="720" w:hanging="360"/>
+      </w:pPr>
+      <w:rPr>
+        <w:rFonts w:ascii="Arial" w:eastAsia="Calibri" w:hAnsi="Arial" w:cs="Arial" w:hint="default"/>
+      </w:rPr>
+    </w:lvl>
+    <w:lvl w:ilvl="1" w:tplc="10090003" w:tentative="1">
+      <w:start w:val="1"/>
+      <w:numFmt w:val="bullet"/>
+      <w:lvlText w:val="o"/>
+      <w:lvlJc w:val="left"/>
+      <w:pPr>
+        <w:ind w:left="1440" w:hanging="360"/>
+      </w:pPr>
+      <w:rPr>
+        <w:rFonts w:ascii="Courier New" w:hAnsi="Courier New" w:cs="Courier New" w:hint="default"/>
+      </w:rPr>
+    </w:lvl>
+    <w:lvl w:ilvl="2" w:tplc="10090005" w:tentative="1">
+      <w:start w:val="1"/>
+      <w:numFmt w:val="bullet"/>
+      <w:lvlText w:val=""/>
+      <w:lvlJc w:val="left"/>
+      <w:pPr>
+        <w:ind w:left="2160" w:hanging="360"/>
+      </w:pPr>
+      <w:rPr>
+        <w:rFonts w:ascii="Wingdings" w:hAnsi="Wingdings" w:hint="default"/>
+      </w:rPr>
+    </w:lvl>
+    <w:lvl w:ilvl="3" w:tplc="10090001" w:tentative="1">
+      <w:start w:val="1"/>
+      <w:numFmt w:val="bullet"/>
+      <w:lvlText w:val=""/>
+      <w:lvlJc w:val="left"/>
+      <w:pPr>
+        <w:ind w:left="2880" w:hanging="360"/>
+      </w:pPr>
+      <w:rPr>
+        <w:rFonts w:ascii="Symbol" w:hAnsi="Symbol" w:hint="default"/>
+      </w:rPr>
+    </w:lvl>
+    <w:lvl w:ilvl="4" w:tplc="10090003" w:tentative="1">
+      <w:start w:val="1"/>
+      <w:numFmt w:val="bullet"/>
+      <w:lvlText w:val="o"/>
+      <w:lvlJc w:val="left"/>
+      <w:pPr>
+        <w:ind w:left="3600" w:hanging="360"/>
+      </w:pPr>
+      <w:rPr>
+        <w:rFonts w:ascii="Courier New" w:hAnsi="Courier New" w:cs="Courier New" w:hint="default"/>
+      </w:rPr>
+    </w:lvl>
+    <w:lvl w:ilvl="5" w:tplc="10090005" w:tentative="1">
+      <w:start w:val="1"/>
+      <w:numFmt w:val="bullet"/>
+      <w:lvlText w:val=""/>
+      <w:lvlJc w:val="left"/>
+      <w:pPr>
+        <w:ind w:left="4320" w:hanging="360"/>
+      </w:pPr>
+      <w:rPr>
+        <w:rFonts w:ascii="Wingdings" w:hAnsi="Wingdings" w:hint="default"/>
+      </w:rPr>
+    </w:lvl>
+    <w:lvl w:ilvl="6" w:tplc="10090001" w:tentative="1">
+      <w:start w:val="1"/>
+      <w:numFmt w:val="bullet"/>
+      <w:lvlText w:val=""/>
+      <w:lvlJc w:val="left"/>
+      <w:pPr>
+        <w:ind w:left="5040" w:hanging="360"/>
+      </w:pPr>
+      <w:rPr>
+        <w:rFonts w:ascii="Symbol" w:hAnsi="Symbol" w:hint="default"/>
+      </w:rPr>
+    </w:lvl>
+    <w:lvl w:ilvl="7" w:tplc="10090003" w:tentative="1">
+      <w:start w:val="1"/>
+      <w:numFmt w:val="bullet"/>
+      <w:lvlText w:val="o"/>
+      <w:lvlJc w:val="left"/>
+      <w:pPr>
+        <w:ind w:left="5760" w:hanging="360"/>
+      </w:pPr>
+      <w:rPr>
+        <w:rFonts w:ascii="Courier New" w:hAnsi="Courier New" w:cs="Courier New" w:hint="default"/>
+      </w:rPr>
+    </w:lvl>
+    <w:lvl w:ilvl="8" w:tplc="10090005" w:tentative="1">
+      <w:start w:val="1"/>
+      <w:numFmt w:val="bullet"/>
+      <w:lvlText w:val=""/>
+      <w:lvlJc w:val="left"/>
+      <w:pPr>
+        <w:ind w:left="6480" w:hanging="360"/>
+      </w:pPr>
+      <w:rPr>
+        <w:rFonts w:ascii="Wingdings" w:hAnsi="Wingdings" w:hint="default"/>
+      </w:rPr>
+    </w:lvl>
+  </w:abstractNum>
+  <w:abstractNum w:abstractNumId="2" w15:restartNumberingAfterBreak="0">
     <w:nsid w:val="0F061C77"/>
     <w:multiLevelType w:val="hybridMultilevel"/>
     <w:tmpl w:val="79FAF1DA"/>
@@ -1335,7 +2023,120 @@
       </w:pPr>
     </w:lvl>
   </w:abstractNum>
-  <w:abstractNum w:abstractNumId="1" w15:restartNumberingAfterBreak="0">
+  <w:abstractNum w:abstractNumId="3" w15:restartNumberingAfterBreak="0">
+    <w:nsid w:val="0FEE4969"/>
+    <w:multiLevelType w:val="hybridMultilevel"/>
+    <w:tmpl w:val="5B1EEE7E"/>
+    <w:lvl w:ilvl="0" w:tplc="0B52C864">
+      <w:start w:val="1"/>
+      <w:numFmt w:val="bullet"/>
+      <w:lvlText w:val="-"/>
+      <w:lvlJc w:val="left"/>
+      <w:pPr>
+        <w:ind w:left="720" w:hanging="360"/>
+      </w:pPr>
+      <w:rPr>
+        <w:rFonts w:ascii="Arial" w:eastAsia="Calibri" w:hAnsi="Arial" w:cs="Arial" w:hint="default"/>
+      </w:rPr>
+    </w:lvl>
+    <w:lvl w:ilvl="1" w:tplc="10090003">
+      <w:start w:val="1"/>
+      <w:numFmt w:val="bullet"/>
+      <w:lvlText w:val="o"/>
+      <w:lvlJc w:val="left"/>
+      <w:pPr>
+        <w:ind w:left="1440" w:hanging="360"/>
+      </w:pPr>
+      <w:rPr>
+        <w:rFonts w:ascii="Courier New" w:hAnsi="Courier New" w:cs="Courier New" w:hint="default"/>
+      </w:rPr>
+    </w:lvl>
+    <w:lvl w:ilvl="2" w:tplc="10090005" w:tentative="1">
+      <w:start w:val="1"/>
+      <w:numFmt w:val="bullet"/>
+      <w:lvlText w:val=""/>
+      <w:lvlJc w:val="left"/>
+      <w:pPr>
+        <w:ind w:left="2160" w:hanging="360"/>
+      </w:pPr>
+      <w:rPr>
+        <w:rFonts w:ascii="Wingdings" w:hAnsi="Wingdings" w:hint="default"/>
+      </w:rPr>
+    </w:lvl>
+    <w:lvl w:ilvl="3" w:tplc="10090001" w:tentative="1">
+      <w:start w:val="1"/>
+      <w:numFmt w:val="bullet"/>
+      <w:lvlText w:val=""/>
+      <w:lvlJc w:val="left"/>
+      <w:pPr>
+        <w:ind w:left="2880" w:hanging="360"/>
+      </w:pPr>
+      <w:rPr>
+        <w:rFonts w:ascii="Symbol" w:hAnsi="Symbol" w:hint="default"/>
+      </w:rPr>
+    </w:lvl>
+    <w:lvl w:ilvl="4" w:tplc="10090003" w:tentative="1">
+      <w:start w:val="1"/>
+      <w:numFmt w:val="bullet"/>
+      <w:lvlText w:val="o"/>
+      <w:lvlJc w:val="left"/>
+      <w:pPr>
+        <w:ind w:left="3600" w:hanging="360"/>
+      </w:pPr>
+      <w:rPr>
+        <w:rFonts w:ascii="Courier New" w:hAnsi="Courier New" w:cs="Courier New" w:hint="default"/>
+      </w:rPr>
+    </w:lvl>
+    <w:lvl w:ilvl="5" w:tplc="10090005" w:tentative="1">
+      <w:start w:val="1"/>
+      <w:numFmt w:val="bullet"/>
+      <w:lvlText w:val=""/>
+      <w:lvlJc w:val="left"/>
+      <w:pPr>
+        <w:ind w:left="4320" w:hanging="360"/>
+      </w:pPr>
+      <w:rPr>
+        <w:rFonts w:ascii="Wingdings" w:hAnsi="Wingdings" w:hint="default"/>
+      </w:rPr>
+    </w:lvl>
+    <w:lvl w:ilvl="6" w:tplc="10090001" w:tentative="1">
+      <w:start w:val="1"/>
+      <w:numFmt w:val="bullet"/>
+      <w:lvlText w:val=""/>
+      <w:lvlJc w:val="left"/>
+      <w:pPr>
+        <w:ind w:left="5040" w:hanging="360"/>
+      </w:pPr>
+      <w:rPr>
+        <w:rFonts w:ascii="Symbol" w:hAnsi="Symbol" w:hint="default"/>
+      </w:rPr>
+    </w:lvl>
+    <w:lvl w:ilvl="7" w:tplc="10090003" w:tentative="1">
+      <w:start w:val="1"/>
+      <w:numFmt w:val="bullet"/>
+      <w:lvlText w:val="o"/>
+      <w:lvlJc w:val="left"/>
+      <w:pPr>
+        <w:ind w:left="5760" w:hanging="360"/>
+      </w:pPr>
+      <w:rPr>
+        <w:rFonts w:ascii="Courier New" w:hAnsi="Courier New" w:cs="Courier New" w:hint="default"/>
+      </w:rPr>
+    </w:lvl>
+    <w:lvl w:ilvl="8" w:tplc="10090005" w:tentative="1">
+      <w:start w:val="1"/>
+      <w:numFmt w:val="bullet"/>
+      <w:lvlText w:val=""/>
+      <w:lvlJc w:val="left"/>
+      <w:pPr>
+        <w:ind w:left="6480" w:hanging="360"/>
+      </w:pPr>
+      <w:rPr>
+        <w:rFonts w:ascii="Wingdings" w:hAnsi="Wingdings" w:hint="default"/>
+      </w:rPr>
+    </w:lvl>
+  </w:abstractNum>
+  <w:abstractNum w:abstractNumId="4" w15:restartNumberingAfterBreak="0">
     <w:nsid w:val="1844193B"/>
     <w:multiLevelType w:val="hybridMultilevel"/>
     <w:tmpl w:val="AA3AE0B8"/>
@@ -1448,7 +2249,7 @@
       </w:rPr>
     </w:lvl>
   </w:abstractNum>
-  <w:abstractNum w:abstractNumId="2" w15:restartNumberingAfterBreak="0">
+  <w:abstractNum w:abstractNumId="5" w15:restartNumberingAfterBreak="0">
     <w:nsid w:val="2A6C2CDA"/>
     <w:multiLevelType w:val="hybridMultilevel"/>
     <w:tmpl w:val="7786BA70"/>
@@ -1537,7 +2338,96 @@
       </w:pPr>
     </w:lvl>
   </w:abstractNum>
-  <w:abstractNum w:abstractNumId="3" w15:restartNumberingAfterBreak="0">
+  <w:abstractNum w:abstractNumId="6" w15:restartNumberingAfterBreak="0">
+    <w:nsid w:val="39E37315"/>
+    <w:multiLevelType w:val="hybridMultilevel"/>
+    <w:tmpl w:val="97E822E8"/>
+    <w:lvl w:ilvl="0" w:tplc="1009000F">
+      <w:start w:val="1"/>
+      <w:numFmt w:val="decimal"/>
+      <w:lvlText w:val="%1."/>
+      <w:lvlJc w:val="left"/>
+      <w:pPr>
+        <w:ind w:left="720" w:hanging="360"/>
+      </w:pPr>
+      <w:rPr>
+        <w:rFonts w:hint="default"/>
+      </w:rPr>
+    </w:lvl>
+    <w:lvl w:ilvl="1" w:tplc="10090019" w:tentative="1">
+      <w:start w:val="1"/>
+      <w:numFmt w:val="lowerLetter"/>
+      <w:lvlText w:val="%2."/>
+      <w:lvlJc w:val="left"/>
+      <w:pPr>
+        <w:ind w:left="1440" w:hanging="360"/>
+      </w:pPr>
+    </w:lvl>
+    <w:lvl w:ilvl="2" w:tplc="1009001B" w:tentative="1">
+      <w:start w:val="1"/>
+      <w:numFmt w:val="lowerRoman"/>
+      <w:lvlText w:val="%3."/>
+      <w:lvlJc w:val="right"/>
+      <w:pPr>
+        <w:ind w:left="2160" w:hanging="180"/>
+      </w:pPr>
+    </w:lvl>
+    <w:lvl w:ilvl="3" w:tplc="1009000F" w:tentative="1">
+      <w:start w:val="1"/>
+      <w:numFmt w:val="decimal"/>
+      <w:lvlText w:val="%4."/>
+      <w:lvlJc w:val="left"/>
+      <w:pPr>
+        <w:ind w:left="2880" w:hanging="360"/>
+      </w:pPr>
+    </w:lvl>
+    <w:lvl w:ilvl="4" w:tplc="10090019" w:tentative="1">
+      <w:start w:val="1"/>
+      <w:numFmt w:val="lowerLetter"/>
+      <w:lvlText w:val="%5."/>
+      <w:lvlJc w:val="left"/>
+      <w:pPr>
+        <w:ind w:left="3600" w:hanging="360"/>
+      </w:pPr>
+    </w:lvl>
+    <w:lvl w:ilvl="5" w:tplc="1009001B" w:tentative="1">
+      <w:start w:val="1"/>
+      <w:numFmt w:val="lowerRoman"/>
+      <w:lvlText w:val="%6."/>
+      <w:lvlJc w:val="right"/>
+      <w:pPr>
+        <w:ind w:left="4320" w:hanging="180"/>
+      </w:pPr>
+    </w:lvl>
+    <w:lvl w:ilvl="6" w:tplc="1009000F" w:tentative="1">
+      <w:start w:val="1"/>
+      <w:numFmt w:val="decimal"/>
+      <w:lvlText w:val="%7."/>
+      <w:lvlJc w:val="left"/>
+      <w:pPr>
+        <w:ind w:left="5040" w:hanging="360"/>
+      </w:pPr>
+    </w:lvl>
+    <w:lvl w:ilvl="7" w:tplc="10090019" w:tentative="1">
+      <w:start w:val="1"/>
+      <w:numFmt w:val="lowerLetter"/>
+      <w:lvlText w:val="%8."/>
+      <w:lvlJc w:val="left"/>
+      <w:pPr>
+        <w:ind w:left="5760" w:hanging="360"/>
+      </w:pPr>
+    </w:lvl>
+    <w:lvl w:ilvl="8" w:tplc="1009001B" w:tentative="1">
+      <w:start w:val="1"/>
+      <w:numFmt w:val="lowerRoman"/>
+      <w:lvlText w:val="%9."/>
+      <w:lvlJc w:val="right"/>
+      <w:pPr>
+        <w:ind w:left="6480" w:hanging="180"/>
+      </w:pPr>
+    </w:lvl>
+  </w:abstractNum>
+  <w:abstractNum w:abstractNumId="7" w15:restartNumberingAfterBreak="0">
     <w:nsid w:val="51E92822"/>
     <w:multiLevelType w:val="hybridMultilevel"/>
     <w:tmpl w:val="609E26FA"/>
@@ -1626,7 +2516,7 @@
       </w:pPr>
     </w:lvl>
   </w:abstractNum>
-  <w:abstractNum w:abstractNumId="4" w15:restartNumberingAfterBreak="0">
+  <w:abstractNum w:abstractNumId="8" w15:restartNumberingAfterBreak="0">
     <w:nsid w:val="5EC27AAF"/>
     <w:multiLevelType w:val="hybridMultilevel"/>
     <w:tmpl w:val="B560AC06"/>
@@ -1739,7 +2629,7 @@
       </w:rPr>
     </w:lvl>
   </w:abstractNum>
-  <w:abstractNum w:abstractNumId="5" w15:restartNumberingAfterBreak="0">
+  <w:abstractNum w:abstractNumId="9" w15:restartNumberingAfterBreak="0">
     <w:nsid w:val="5EFF2857"/>
     <w:multiLevelType w:val="hybridMultilevel"/>
     <w:tmpl w:val="76D8B282"/>
@@ -1828,7 +2718,7 @@
       </w:pPr>
     </w:lvl>
   </w:abstractNum>
-  <w:abstractNum w:abstractNumId="6" w15:restartNumberingAfterBreak="0">
+  <w:abstractNum w:abstractNumId="10" w15:restartNumberingAfterBreak="0">
     <w:nsid w:val="5F591434"/>
     <w:multiLevelType w:val="hybridMultilevel"/>
     <w:tmpl w:val="2E666C3A"/>
@@ -1917,7 +2807,7 @@
       </w:pPr>
     </w:lvl>
   </w:abstractNum>
-  <w:abstractNum w:abstractNumId="7" w15:restartNumberingAfterBreak="0">
+  <w:abstractNum w:abstractNumId="11" w15:restartNumberingAfterBreak="0">
     <w:nsid w:val="66F91CFA"/>
     <w:multiLevelType w:val="hybridMultilevel"/>
     <w:tmpl w:val="DB40CB96"/>
@@ -2006,7 +2896,7 @@
       </w:pPr>
     </w:lvl>
   </w:abstractNum>
-  <w:abstractNum w:abstractNumId="8" w15:restartNumberingAfterBreak="0">
+  <w:abstractNum w:abstractNumId="12" w15:restartNumberingAfterBreak="0">
     <w:nsid w:val="72DB1A84"/>
     <w:multiLevelType w:val="hybridMultilevel"/>
     <w:tmpl w:val="E30A7E58"/>
@@ -2095,7 +2985,7 @@
       </w:pPr>
     </w:lvl>
   </w:abstractNum>
-  <w:abstractNum w:abstractNumId="9" w15:restartNumberingAfterBreak="0">
+  <w:abstractNum w:abstractNumId="13" w15:restartNumberingAfterBreak="0">
     <w:nsid w:val="764E62B8"/>
     <w:multiLevelType w:val="multilevel"/>
     <w:tmpl w:val="8F66AC36"/>
@@ -2217,7 +3107,7 @@
       </w:pPr>
     </w:lvl>
   </w:abstractNum>
-  <w:abstractNum w:abstractNumId="10" w15:restartNumberingAfterBreak="0">
+  <w:abstractNum w:abstractNumId="14" w15:restartNumberingAfterBreak="0">
     <w:nsid w:val="7E711A08"/>
     <w:multiLevelType w:val="hybridMultilevel"/>
     <w:tmpl w:val="F4146894"/>
@@ -2330,7 +3220,7 @@
       </w:rPr>
     </w:lvl>
   </w:abstractNum>
-  <w:abstractNum w:abstractNumId="11" w15:restartNumberingAfterBreak="0">
+  <w:abstractNum w:abstractNumId="15" w15:restartNumberingAfterBreak="0">
     <w:nsid w:val="7F971371"/>
     <w:multiLevelType w:val="hybridMultilevel"/>
     <w:tmpl w:val="F26E0CAE"/>
@@ -2419,7 +3309,7 @@
       </w:pPr>
     </w:lvl>
   </w:abstractNum>
-  <w:abstractNum w:abstractNumId="12" w15:restartNumberingAfterBreak="0">
+  <w:abstractNum w:abstractNumId="16" w15:restartNumberingAfterBreak="0">
     <w:nsid w:val="7FE94FFE"/>
     <w:multiLevelType w:val="hybridMultilevel"/>
     <w:tmpl w:val="0958EBEA"/>
@@ -2509,43 +3399,55 @@
     </w:lvl>
   </w:abstractNum>
   <w:num w:numId="1">
+    <w:abstractNumId w:val="13"/>
+  </w:num>
+  <w:num w:numId="2">
+    <w:abstractNumId w:val="4"/>
+  </w:num>
+  <w:num w:numId="3">
+    <w:abstractNumId w:val="11"/>
+  </w:num>
+  <w:num w:numId="4">
+    <w:abstractNumId w:val="10"/>
+  </w:num>
+  <w:num w:numId="5">
+    <w:abstractNumId w:val="5"/>
+  </w:num>
+  <w:num w:numId="6">
+    <w:abstractNumId w:val="12"/>
+  </w:num>
+  <w:num w:numId="7">
+    <w:abstractNumId w:val="16"/>
+  </w:num>
+  <w:num w:numId="8">
+    <w:abstractNumId w:val="8"/>
+  </w:num>
+  <w:num w:numId="9">
+    <w:abstractNumId w:val="14"/>
+  </w:num>
+  <w:num w:numId="10">
+    <w:abstractNumId w:val="2"/>
+  </w:num>
+  <w:num w:numId="11">
     <w:abstractNumId w:val="9"/>
   </w:num>
-  <w:num w:numId="2">
-    <w:abstractNumId w:val="1"/>
+  <w:num w:numId="12">
+    <w:abstractNumId w:val="15"/>
   </w:num>
-  <w:num w:numId="3">
+  <w:num w:numId="13">
     <w:abstractNumId w:val="7"/>
   </w:num>
-  <w:num w:numId="4">
+  <w:num w:numId="14">
     <w:abstractNumId w:val="6"/>
   </w:num>
-  <w:num w:numId="5">
-    <w:abstractNumId w:val="2"/>
-  </w:num>
-  <w:num w:numId="6">
-    <w:abstractNumId w:val="8"/>
-  </w:num>
-  <w:num w:numId="7">
-    <w:abstractNumId w:val="12"/>
-  </w:num>
-  <w:num w:numId="8">
-    <w:abstractNumId w:val="4"/>
-  </w:num>
-  <w:num w:numId="9">
-    <w:abstractNumId w:val="10"/>
-  </w:num>
-  <w:num w:numId="10">
+  <w:num w:numId="15">
     <w:abstractNumId w:val="0"/>
   </w:num>
-  <w:num w:numId="11">
-    <w:abstractNumId w:val="5"/>
+  <w:num w:numId="16">
+    <w:abstractNumId w:val="3"/>
   </w:num>
-  <w:num w:numId="12">
-    <w:abstractNumId w:val="11"/>
-  </w:num>
-  <w:num w:numId="13">
-    <w:abstractNumId w:val="3"/>
+  <w:num w:numId="17">
+    <w:abstractNumId w:val="1"/>
   </w:num>
   <w:numIdMacAtCleanup w:val="7"/>
 </w:numbering>
@@ -2584,6 +3486,7 @@
     <w:lsdException w:name="Emphasis" w:qFormat="1"/>
     <w:lsdException w:name="Normal (Web)" w:uiPriority="99"/>
     <w:lsdException w:name="HTML Typewriter" w:semiHidden="1" w:unhideWhenUsed="1"/>
+    <w:lsdException w:name="Normal Table" w:semiHidden="1" w:unhideWhenUsed="1"/>
     <w:lsdException w:name="Outline List 2" w:semiHidden="1" w:unhideWhenUsed="1"/>
     <w:lsdException w:name="Outline List 3" w:semiHidden="1" w:unhideWhenUsed="1"/>
     <w:lsdException w:name="Table Simple 1" w:semiHidden="1" w:unhideWhenUsed="1"/>
@@ -2626,9 +3529,11 @@
     <w:lsdException w:name="Table Subtle 1" w:semiHidden="1" w:unhideWhenUsed="1"/>
     <w:lsdException w:name="Table Subtle 2" w:semiHidden="1" w:unhideWhenUsed="1"/>
     <w:lsdException w:name="Table Web 1" w:semiHidden="1" w:unhideWhenUsed="1"/>
+    <w:lsdException w:name="Table Web 2" w:semiHidden="1" w:unhideWhenUsed="1"/>
     <w:lsdException w:name="Table Web 3" w:semiHidden="1" w:unhideWhenUsed="1"/>
     <w:lsdException w:name="Balloon Text" w:semiHidden="1" w:unhideWhenUsed="1"/>
     <w:lsdException w:name="Table Grid" w:uiPriority="39"/>
+    <w:lsdException w:name="Table Theme" w:semiHidden="1" w:unhideWhenUsed="1"/>
     <w:lsdException w:name="Placeholder Text" w:semiHidden="1" w:uiPriority="99"/>
     <w:lsdException w:name="No Spacing" w:uiPriority="1" w:qFormat="1"/>
     <w:lsdException w:name="Light Shading" w:uiPriority="60"/>
@@ -3710,6 +4615,26 @@
 </file>
 
 <file path=customXml/item1.xml><?xml version="1.0" encoding="utf-8"?>
+<?mso-contentType ?>
+<FormTemplates xmlns="http://schemas.microsoft.com/sharepoint/v3/contenttype/forms">
+  <Display>DocumentLibraryForm</Display>
+  <Edit>DocumentLibraryForm</Edit>
+  <New>DocumentLibraryForm</New>
+</FormTemplates>
+</file>
+
+<file path=customXml/item2.xml><?xml version="1.0" encoding="utf-8"?>
+<p:properties xmlns:p="http://schemas.microsoft.com/office/2006/metadata/properties" xmlns:xsi="http://www.w3.org/2001/XMLSchema-instance" xmlns:pc="http://schemas.microsoft.com/office/infopath/2007/PartnerControls">
+  <documentManagement>
+    <Hyperlink xmlns="0dec75b6-dce4-4a59-840d-52f1597b07a2">
+      <Url xsi:nil="true"/>
+      <Description xsi:nil="true"/>
+    </Hyperlink>
+  </documentManagement>
+</p:properties>
+</file>
+
+<file path=customXml/item3.xml><?xml version="1.0" encoding="utf-8"?>
 <ct:contentTypeSchema xmlns:ct="http://schemas.microsoft.com/office/2006/metadata/contentType" xmlns:ma="http://schemas.microsoft.com/office/2006/metadata/properties/metaAttributes" ct:_="" ma:_="" ma:contentTypeName="Document" ma:contentTypeID="0x01010012E159ABB8E3314D96FE28E4057688F1" ma:contentTypeVersion="11" ma:contentTypeDescription="Create a new document." ma:contentTypeScope="" ma:versionID="bf00aaae92b37405e34823ce6424b0d7">
   <xsd:schema xmlns:xsd="http://www.w3.org/2001/XMLSchema" xmlns:xs="http://www.w3.org/2001/XMLSchema" xmlns:p="http://schemas.microsoft.com/office/2006/metadata/properties" xmlns:ns2="0dec75b6-dce4-4a59-840d-52f1597b07a2" xmlns:ns3="cdc2165a-f237-4d03-9d8f-fbb2ad9cdbf3" targetNamespace="http://schemas.microsoft.com/office/2006/metadata/properties" ma:root="true" ma:fieldsID="da4ad362bccda07f690ff46b5cdb755e" ns2:_="" ns3:_="">
     <xsd:import namespace="0dec75b6-dce4-4a59-840d-52f1597b07a2"/>
@@ -3925,31 +4850,29 @@
 </ct:contentTypeSchema>
 </file>
 
-<file path=customXml/item2.xml><?xml version="1.0" encoding="utf-8"?>
-<p:properties xmlns:p="http://schemas.microsoft.com/office/2006/metadata/properties" xmlns:xsi="http://www.w3.org/2001/XMLSchema-instance" xmlns:pc="http://schemas.microsoft.com/office/infopath/2007/PartnerControls">
-  <documentManagement>
-    <Hyperlink xmlns="0dec75b6-dce4-4a59-840d-52f1597b07a2">
-      <Url xsi:nil="true"/>
-      <Description xsi:nil="true"/>
-    </Hyperlink>
-  </documentManagement>
-</p:properties>
-</file>
-
-<file path=customXml/item3.xml><?xml version="1.0" encoding="utf-8"?>
-<?mso-contentType ?>
-<FormTemplates xmlns="http://schemas.microsoft.com/sharepoint/v3/contenttype/forms">
-  <Display>DocumentLibraryForm</Display>
-  <Edit>DocumentLibraryForm</Edit>
-  <New>DocumentLibraryForm</New>
-</FormTemplates>
-</file>
-
 <file path=customXml/item4.xml><?xml version="1.0" encoding="utf-8"?>
 <b:Sources xmlns:b="http://schemas.openxmlformats.org/officeDocument/2006/bibliography" xmlns="http://schemas.openxmlformats.org/officeDocument/2006/bibliography" SelectedStyle="\APA.XSL" StyleName="APA Fifth Edition"/>
 </file>
 
 <file path=customXml/itemProps1.xml><?xml version="1.0" encoding="utf-8"?>
+<ds:datastoreItem xmlns:ds="http://schemas.openxmlformats.org/officeDocument/2006/customXml" ds:itemID="{F4459CBA-09FA-48CC-85A2-9B162C3A1536}">
+  <ds:schemaRefs>
+    <ds:schemaRef ds:uri="http://schemas.microsoft.com/sharepoint/v3/contenttype/forms"/>
+  </ds:schemaRefs>
+</ds:datastoreItem>
+</file>
+
+<file path=customXml/itemProps2.xml><?xml version="1.0" encoding="utf-8"?>
+<ds:datastoreItem xmlns:ds="http://schemas.openxmlformats.org/officeDocument/2006/customXml" ds:itemID="{7390A2AF-050B-4DD6-8166-5156B5739D0B}">
+  <ds:schemaRefs>
+    <ds:schemaRef ds:uri="http://schemas.microsoft.com/office/2006/metadata/properties"/>
+    <ds:schemaRef ds:uri="http://schemas.microsoft.com/office/infopath/2007/PartnerControls"/>
+    <ds:schemaRef ds:uri="0dec75b6-dce4-4a59-840d-52f1597b07a2"/>
+  </ds:schemaRefs>
+</ds:datastoreItem>
+</file>
+
+<file path=customXml/itemProps3.xml><?xml version="1.0" encoding="utf-8"?>
 <ds:datastoreItem xmlns:ds="http://schemas.openxmlformats.org/officeDocument/2006/customXml" ds:itemID="{35832931-C6BA-4953-B353-C63132588CC0}">
   <ds:schemaRefs>
     <ds:schemaRef ds:uri="http://schemas.microsoft.com/office/2006/metadata/contentType"/>
@@ -3968,26 +4891,8 @@
 </ds:datastoreItem>
 </file>
 
-<file path=customXml/itemProps2.xml><?xml version="1.0" encoding="utf-8"?>
-<ds:datastoreItem xmlns:ds="http://schemas.openxmlformats.org/officeDocument/2006/customXml" ds:itemID="{7390A2AF-050B-4DD6-8166-5156B5739D0B}">
-  <ds:schemaRefs>
-    <ds:schemaRef ds:uri="http://schemas.microsoft.com/office/2006/metadata/properties"/>
-    <ds:schemaRef ds:uri="http://schemas.microsoft.com/office/infopath/2007/PartnerControls"/>
-    <ds:schemaRef ds:uri="0dec75b6-dce4-4a59-840d-52f1597b07a2"/>
-  </ds:schemaRefs>
-</ds:datastoreItem>
-</file>
-
-<file path=customXml/itemProps3.xml><?xml version="1.0" encoding="utf-8"?>
-<ds:datastoreItem xmlns:ds="http://schemas.openxmlformats.org/officeDocument/2006/customXml" ds:itemID="{F4459CBA-09FA-48CC-85A2-9B162C3A1536}">
-  <ds:schemaRefs>
-    <ds:schemaRef ds:uri="http://schemas.microsoft.com/sharepoint/v3/contenttype/forms"/>
-  </ds:schemaRefs>
-</ds:datastoreItem>
-</file>
-
 <file path=customXml/itemProps4.xml><?xml version="1.0" encoding="utf-8"?>
-<ds:datastoreItem xmlns:ds="http://schemas.openxmlformats.org/officeDocument/2006/customXml" ds:itemID="{19B67754-AE2F-4569-835A-52365149EB9D}">
+<ds:datastoreItem xmlns:ds="http://schemas.openxmlformats.org/officeDocument/2006/customXml" ds:itemID="{88DCED71-AF13-442E-84AA-79460CCC4A8A}">
   <ds:schemaRefs>
     <ds:schemaRef ds:uri="http://schemas.openxmlformats.org/officeDocument/2006/bibliography"/>
   </ds:schemaRefs>

</xml_diff>